<commit_message>
fixed CMU Serif Bold to match LaTeX fonts
</commit_message>
<xml_diff>
--- a/project_report.docx
+++ b/project_report.docx
@@ -7,7 +7,7 @@
         <w:spacing w:after="0"/>
         <w:jc w:val="center"/>
         <w:rPr>
-          <w:rFonts w:ascii="CMU Serif" w:hAnsi="CMU Serif" w:cs="CMU Serif"/>
+          <w:rFonts w:ascii="CMU Serif Bold" w:hAnsi="CMU Serif Bold" w:cs="CMU Serif"/>
           <w:b/>
           <w:bCs/>
           <w:sz w:val="24"/>
@@ -16,7 +16,7 @@
       </w:pPr>
       <w:r>
         <w:rPr>
-          <w:rFonts w:ascii="CMU Serif" w:hAnsi="CMU Serif" w:cs="CMU Serif"/>
+          <w:rFonts w:ascii="CMU Serif Bold" w:hAnsi="CMU Serif Bold" w:cs="CMU Serif"/>
           <w:b/>
           <w:bCs/>
           <w:sz w:val="24"/>
@@ -26,7 +26,7 @@
       </w:r>
       <w:r>
         <w:rPr>
-          <w:rFonts w:ascii="CMU Serif" w:hAnsi="CMU Serif" w:cs="CMU Serif"/>
+          <w:rFonts w:ascii="CMU Serif Bold" w:hAnsi="CMU Serif Bold" w:cs="CMU Serif"/>
           <w:b/>
           <w:bCs/>
           <w:sz w:val="24"/>
@@ -40,7 +40,7 @@
         <w:spacing w:after="0"/>
         <w:jc w:val="center"/>
         <w:rPr>
-          <w:rFonts w:ascii="CMU Serif" w:hAnsi="CMU Serif" w:cs="CMU Serif"/>
+          <w:rFonts w:ascii="CMU Serif Bold" w:hAnsi="CMU Serif Bold" w:cs="CMU Serif"/>
           <w:b/>
           <w:bCs/>
           <w:sz w:val="24"/>
@@ -51,7 +51,7 @@
       <w:proofErr w:type="gramStart"/>
       <w:r>
         <w:rPr>
-          <w:rFonts w:ascii="CMU Serif" w:hAnsi="CMU Serif" w:cs="CMU Serif"/>
+          <w:rFonts w:ascii="CMU Serif Bold" w:hAnsi="CMU Serif Bold" w:cs="CMU Serif"/>
           <w:b/>
           <w:bCs/>
           <w:sz w:val="24"/>
@@ -70,7 +70,7 @@
         <w:spacing w:after="0"/>
         <w:jc w:val="center"/>
         <w:rPr>
-          <w:rFonts w:ascii="CMU Serif" w:hAnsi="CMU Serif" w:cs="CMU Serif"/>
+          <w:rFonts w:ascii="CMU Serif Bold" w:hAnsi="CMU Serif Bold" w:cs="CMU Serif"/>
           <w:b/>
           <w:bCs/>
           <w:sz w:val="24"/>
@@ -80,7 +80,7 @@
       </w:pPr>
       <w:r>
         <w:rPr>
-          <w:rFonts w:ascii="CMU Serif" w:hAnsi="CMU Serif" w:cs="CMU Serif"/>
+          <w:rFonts w:ascii="CMU Serif Bold" w:hAnsi="CMU Serif Bold" w:cs="CMU Serif"/>
           <w:b/>
           <w:bCs/>
           <w:sz w:val="24"/>
@@ -239,51 +239,51 @@
           <w:szCs w:val="20"/>
           <w:lang w:val="en-US"/>
         </w:rPr>
-        <w:t xml:space="preserve"> </w:t>
+        <w:t xml:space="preserve"> hazeezat.adebayo@studenti.unipd.it</w:t>
       </w:r>
-      <w:r>
+    </w:p>
+    <w:p>
+      <w:pPr>
+        <w:pBdr>
+          <w:bottom w:val="single" w:sz="12" w:space="1" w:color="auto"/>
+        </w:pBdr>
+        <w:spacing w:after="0"/>
         <w:rPr>
           <w:rFonts w:ascii="CMU Serif" w:hAnsi="CMU Serif" w:cs="CMU Serif"/>
           <w:sz w:val="20"/>
           <w:szCs w:val="20"/>
           <w:lang w:val="en-US"/>
         </w:rPr>
-        <w:t>hazeezat.adebayo@studenti.uni</w:t>
-      </w:r>
-      <w:r>
+      </w:pPr>
+    </w:p>
+    <w:p>
+      <w:pPr>
+        <w:spacing w:after="0"/>
         <w:rPr>
           <w:rFonts w:ascii="CMU Serif" w:hAnsi="CMU Serif" w:cs="CMU Serif"/>
           <w:sz w:val="20"/>
           <w:szCs w:val="20"/>
           <w:lang w:val="en-US"/>
         </w:rPr>
-        <w:t>pd.it</w:t>
-      </w:r>
-    </w:p>
-    <w:p>
-      <w:pPr>
-        <w:pBdr>
-          <w:bottom w:val="single" w:sz="12" w:space="1" w:color="auto"/>
-        </w:pBdr>
-        <w:spacing w:after="0"/>
+      </w:pPr>
+      <w:r>
         <w:rPr>
           <w:rFonts w:ascii="CMU Serif" w:hAnsi="CMU Serif" w:cs="CMU Serif"/>
           <w:sz w:val="20"/>
           <w:szCs w:val="20"/>
           <w:lang w:val="en-US"/>
         </w:rPr>
-      </w:pPr>
-    </w:p>
-    <w:p>
-      <w:pPr>
-        <w:spacing w:after="0"/>
+        <w:softHyphen/>
+      </w:r>
+      <w:r>
         <w:rPr>
           <w:rFonts w:ascii="CMU Serif" w:hAnsi="CMU Serif" w:cs="CMU Serif"/>
           <w:sz w:val="20"/>
           <w:szCs w:val="20"/>
           <w:lang w:val="en-US"/>
         </w:rPr>
-      </w:pPr>
+        <w:softHyphen/>
+      </w:r>
       <w:r>
         <w:rPr>
           <w:rFonts w:ascii="CMU Serif" w:hAnsi="CMU Serif" w:cs="CMU Serif"/>
@@ -293,24 +293,6 @@
         </w:rPr>
         <w:softHyphen/>
       </w:r>
-      <w:r>
-        <w:rPr>
-          <w:rFonts w:ascii="CMU Serif" w:hAnsi="CMU Serif" w:cs="CMU Serif"/>
-          <w:sz w:val="20"/>
-          <w:szCs w:val="20"/>
-          <w:lang w:val="en-US"/>
-        </w:rPr>
-        <w:softHyphen/>
-      </w:r>
-      <w:r>
-        <w:rPr>
-          <w:rFonts w:ascii="CMU Serif" w:hAnsi="CMU Serif" w:cs="CMU Serif"/>
-          <w:sz w:val="20"/>
-          <w:szCs w:val="20"/>
-          <w:lang w:val="en-US"/>
-        </w:rPr>
-        <w:softHyphen/>
-      </w:r>
     </w:p>
     <w:p>
       <w:pPr>
@@ -319,9 +301,7 @@
         </w:pBdr>
         <w:jc w:val="center"/>
         <w:rPr>
-          <w:rFonts w:ascii="CMU Serif" w:hAnsi="CMU Serif" w:cs="CMU Serif"/>
-          <w:b/>
-          <w:bCs/>
+          <w:rFonts w:ascii="CMU Serif Bold" w:hAnsi="CMU Serif Bold" w:cs="CMU Serif"/>
           <w:sz w:val="40"/>
           <w:szCs w:val="40"/>
           <w:lang w:val="en-US"/>
@@ -329,36 +309,12 @@
       </w:pPr>
       <w:r>
         <w:rPr>
-          <w:rFonts w:ascii="CMU Serif" w:hAnsi="CMU Serif" w:cs="CMU Serif"/>
-          <w:b/>
-          <w:bCs/>
+          <w:rFonts w:ascii="CMU Serif Bold" w:hAnsi="CMU Serif Bold" w:cs="CMU Serif"/>
           <w:sz w:val="40"/>
           <w:szCs w:val="40"/>
           <w:lang w:val="en-US"/>
         </w:rPr>
-        <w:t>Classification of</w:t>
-      </w:r>
-      <w:r>
-        <w:rPr>
-          <w:rFonts w:ascii="CMU Serif" w:hAnsi="CMU Serif" w:cs="CMU Serif"/>
-          <w:b/>
-          <w:bCs/>
-          <w:sz w:val="40"/>
-          <w:szCs w:val="40"/>
-          <w:lang w:val="en-US"/>
-        </w:rPr>
-        <w:t xml:space="preserve"> </w:t>
-      </w:r>
-      <w:r>
-        <w:rPr>
-          <w:rFonts w:ascii="CMU Serif" w:hAnsi="CMU Serif" w:cs="CMU Serif"/>
-          <w:b/>
-          <w:bCs/>
-          <w:sz w:val="40"/>
-          <w:szCs w:val="40"/>
-          <w:lang w:val="en-US"/>
-        </w:rPr>
-        <w:t>Contacts in Protein Structures</w:t>
+        <w:t>Classification of Contacts in Protein Structures</w:t>
       </w:r>
     </w:p>
     <w:p>
@@ -404,6 +360,30 @@
       </w:r>
       <w:r>
         <w:rPr>
+          <w:rFonts w:ascii="CMU Serif Bold" w:eastAsia="Times New Roman" w:hAnsi="CMU Serif Bold" w:cs="CMU Serif"/>
+          <w:color w:val="000000"/>
+          <w:kern w:val="36"/>
+          <w:sz w:val="36"/>
+          <w:szCs w:val="36"/>
+          <w:lang w:val="en-GB" w:eastAsia="it-IT"/>
+          <w14:ligatures w14:val="none"/>
+        </w:rPr>
+        <w:t>Training Set</w:t>
+      </w:r>
+      <w:r>
+        <w:rPr>
+          <w:rFonts w:ascii="CMU Serif Bold" w:eastAsia="Times New Roman" w:hAnsi="CMU Serif Bold" w:cs="CMU Serif"/>
+          <w:color w:val="000000"/>
+          <w:kern w:val="36"/>
+          <w:sz w:val="36"/>
+          <w:szCs w:val="36"/>
+          <w:lang w:val="en-GB" w:eastAsia="it-IT"/>
+          <w14:ligatures w14:val="none"/>
+        </w:rPr>
+        <w:t xml:space="preserve"> and Data Retrieval</w:t>
+      </w:r>
+      <w:r>
+        <w:rPr>
           <w:rFonts w:ascii="CMU Serif" w:eastAsia="Times New Roman" w:hAnsi="CMU Serif" w:cs="CMU Serif"/>
           <w:b/>
           <w:bCs/>
@@ -414,21 +394,7 @@
           <w:lang w:val="en-GB" w:eastAsia="it-IT"/>
           <w14:ligatures w14:val="none"/>
         </w:rPr>
-        <w:t>Training Set</w:t>
-      </w:r>
-      <w:r>
-        <w:rPr>
-          <w:rFonts w:ascii="CMU Serif" w:eastAsia="Times New Roman" w:hAnsi="CMU Serif" w:cs="CMU Serif"/>
-          <w:b/>
-          <w:bCs/>
-          <w:color w:val="000000"/>
-          <w:kern w:val="36"/>
-          <w:sz w:val="36"/>
-          <w:szCs w:val="36"/>
-          <w:lang w:val="en-GB" w:eastAsia="it-IT"/>
-          <w14:ligatures w14:val="none"/>
-        </w:rPr>
-        <w:t xml:space="preserve"> and Data Retrieval </w:t>
+        <w:t xml:space="preserve"> </w:t>
       </w:r>
     </w:p>
     <w:p>
@@ -455,7 +421,19 @@
           <w:lang w:val="en-GB" w:eastAsia="it-IT"/>
           <w14:ligatures w14:val="none"/>
         </w:rPr>
-        <w:t xml:space="preserve">The first step of the project was retrieving the data from each </w:t>
+        <w:t>The first step of the project was retrieving the data from each</w:t>
+      </w:r>
+      <w:r>
+        <w:rPr>
+          <w:rFonts w:ascii="CMU Serif" w:eastAsia="Times New Roman" w:hAnsi="CMU Serif" w:cs="CMU Serif"/>
+          <w:color w:val="000000"/>
+          <w:kern w:val="36"/>
+          <w:sz w:val="24"/>
+          <w:szCs w:val="24"/>
+          <w:lang w:val="en-GB" w:eastAsia="it-IT"/>
+          <w14:ligatures w14:val="none"/>
+        </w:rPr>
+        <w:t xml:space="preserve"> </w:t>
       </w:r>
       <w:r>
         <w:rPr>
@@ -7798,9 +7776,7 @@
         <w:spacing w:before="240" w:after="240" w:line="240" w:lineRule="auto"/>
         <w:outlineLvl w:val="0"/>
         <w:rPr>
-          <w:rFonts w:ascii="CMU Serif" w:eastAsia="Times New Roman" w:hAnsi="CMU Serif" w:cs="CMU Serif"/>
-          <w:b/>
-          <w:bCs/>
+          <w:rFonts w:ascii="CMU Serif Bold" w:eastAsia="Times New Roman" w:hAnsi="CMU Serif Bold" w:cs="CMU Serif"/>
           <w:kern w:val="36"/>
           <w:sz w:val="48"/>
           <w:szCs w:val="48"/>
@@ -7810,9 +7786,7 @@
       </w:pPr>
       <w:r>
         <w:rPr>
-          <w:rFonts w:ascii="CMU Serif" w:eastAsia="Times New Roman" w:hAnsi="CMU Serif" w:cs="CMU Serif"/>
-          <w:b/>
-          <w:bCs/>
+          <w:rFonts w:ascii="CMU Serif Bold" w:eastAsia="Times New Roman" w:hAnsi="CMU Serif Bold" w:cs="CMU Serif"/>
           <w:color w:val="000000"/>
           <w:kern w:val="36"/>
           <w:sz w:val="36"/>
@@ -8177,9 +8151,7 @@
         <w:spacing w:before="400" w:after="120" w:line="240" w:lineRule="auto"/>
         <w:outlineLvl w:val="0"/>
         <w:rPr>
-          <w:rFonts w:ascii="CMU Serif" w:eastAsia="Times New Roman" w:hAnsi="CMU Serif" w:cs="CMU Serif"/>
-          <w:b/>
-          <w:bCs/>
+          <w:rFonts w:ascii="CMU Serif Bold" w:eastAsia="Times New Roman" w:hAnsi="CMU Serif Bold" w:cs="CMU Serif"/>
           <w:kern w:val="36"/>
           <w:sz w:val="48"/>
           <w:szCs w:val="48"/>
@@ -8189,9 +8161,7 @@
       </w:pPr>
       <w:r>
         <w:rPr>
-          <w:rFonts w:ascii="CMU Serif" w:eastAsia="Times New Roman" w:hAnsi="CMU Serif" w:cs="CMU Serif"/>
-          <w:b/>
-          <w:bCs/>
+          <w:rFonts w:ascii="CMU Serif Bold" w:eastAsia="Times New Roman" w:hAnsi="CMU Serif Bold" w:cs="CMU Serif"/>
           <w:color w:val="000000"/>
           <w:kern w:val="36"/>
           <w:sz w:val="36"/>
@@ -8207,9 +8177,7 @@
         <w:spacing w:before="360" w:after="120" w:line="240" w:lineRule="auto"/>
         <w:outlineLvl w:val="1"/>
         <w:rPr>
-          <w:rFonts w:ascii="CMU Serif" w:eastAsia="Times New Roman" w:hAnsi="CMU Serif" w:cs="CMU Serif"/>
-          <w:b/>
-          <w:bCs/>
+          <w:rFonts w:ascii="CMU Serif Bold" w:eastAsia="Times New Roman" w:hAnsi="CMU Serif Bold" w:cs="CMU Serif"/>
           <w:kern w:val="0"/>
           <w:sz w:val="36"/>
           <w:szCs w:val="36"/>
@@ -8219,9 +8187,7 @@
       </w:pPr>
       <w:r>
         <w:rPr>
-          <w:rFonts w:ascii="CMU Serif" w:eastAsia="Times New Roman" w:hAnsi="CMU Serif" w:cs="CMU Serif"/>
-          <w:b/>
-          <w:bCs/>
+          <w:rFonts w:ascii="CMU Serif Bold" w:eastAsia="Times New Roman" w:hAnsi="CMU Serif Bold" w:cs="CMU Serif"/>
           <w:color w:val="000000"/>
           <w:kern w:val="0"/>
           <w:sz w:val="32"/>
@@ -8625,9 +8591,7 @@
         <w:spacing w:before="360" w:after="120" w:line="240" w:lineRule="auto"/>
         <w:outlineLvl w:val="1"/>
         <w:rPr>
-          <w:rFonts w:ascii="CMU Serif" w:eastAsia="Times New Roman" w:hAnsi="CMU Serif" w:cs="CMU Serif"/>
-          <w:b/>
-          <w:bCs/>
+          <w:rFonts w:ascii="CMU Serif Bold" w:eastAsia="Times New Roman" w:hAnsi="CMU Serif Bold" w:cs="CMU Serif"/>
           <w:kern w:val="0"/>
           <w:sz w:val="36"/>
           <w:szCs w:val="36"/>
@@ -8637,9 +8601,7 @@
       </w:pPr>
       <w:r>
         <w:rPr>
-          <w:rFonts w:ascii="CMU Serif" w:eastAsia="Times New Roman" w:hAnsi="CMU Serif" w:cs="CMU Serif"/>
-          <w:b/>
-          <w:bCs/>
+          <w:rFonts w:ascii="CMU Serif Bold" w:eastAsia="Times New Roman" w:hAnsi="CMU Serif Bold" w:cs="CMU Serif"/>
           <w:color w:val="000000"/>
           <w:kern w:val="0"/>
           <w:sz w:val="32"/>
@@ -10605,9 +10567,7 @@
         <w:spacing w:before="400" w:after="120" w:line="240" w:lineRule="auto"/>
         <w:outlineLvl w:val="0"/>
         <w:rPr>
-          <w:rFonts w:ascii="CMU Serif" w:eastAsia="Times New Roman" w:hAnsi="CMU Serif" w:cs="CMU Serif"/>
-          <w:b/>
-          <w:bCs/>
+          <w:rFonts w:ascii="CMU Serif Bold" w:eastAsia="Times New Roman" w:hAnsi="CMU Serif Bold" w:cs="CMU Serif"/>
           <w:kern w:val="36"/>
           <w:sz w:val="48"/>
           <w:szCs w:val="48"/>
@@ -10617,9 +10577,7 @@
       </w:pPr>
       <w:r>
         <w:rPr>
-          <w:rFonts w:ascii="CMU Serif" w:eastAsia="Times New Roman" w:hAnsi="CMU Serif" w:cs="CMU Serif"/>
-          <w:b/>
-          <w:bCs/>
+          <w:rFonts w:ascii="CMU Serif Bold" w:eastAsia="Times New Roman" w:hAnsi="CMU Serif Bold" w:cs="CMU Serif"/>
           <w:color w:val="000000"/>
           <w:kern w:val="36"/>
           <w:sz w:val="36"/>
@@ -10635,9 +10593,7 @@
         <w:spacing w:before="400" w:after="120" w:line="240" w:lineRule="auto"/>
         <w:outlineLvl w:val="0"/>
         <w:rPr>
-          <w:rFonts w:ascii="CMU Serif" w:eastAsia="Times New Roman" w:hAnsi="CMU Serif" w:cs="CMU Serif"/>
-          <w:b/>
-          <w:bCs/>
+          <w:rFonts w:ascii="CMU Serif Bold" w:eastAsia="Times New Roman" w:hAnsi="CMU Serif Bold" w:cs="CMU Serif"/>
           <w:kern w:val="36"/>
           <w:sz w:val="48"/>
           <w:szCs w:val="48"/>
@@ -10647,9 +10603,7 @@
       </w:pPr>
       <w:r>
         <w:rPr>
-          <w:rFonts w:ascii="CMU Serif" w:eastAsia="Times New Roman" w:hAnsi="CMU Serif" w:cs="CMU Serif"/>
-          <w:b/>
-          <w:bCs/>
+          <w:rFonts w:ascii="CMU Serif Bold" w:eastAsia="Times New Roman" w:hAnsi="CMU Serif Bold" w:cs="CMU Serif"/>
           <w:color w:val="000000"/>
           <w:kern w:val="36"/>
           <w:sz w:val="32"/>
@@ -10665,9 +10619,7 @@
         <w:spacing w:before="360" w:after="120" w:line="240" w:lineRule="auto"/>
         <w:outlineLvl w:val="1"/>
         <w:rPr>
-          <w:rFonts w:ascii="CMU Serif" w:eastAsia="Times New Roman" w:hAnsi="CMU Serif" w:cs="CMU Serif"/>
-          <w:b/>
-          <w:bCs/>
+          <w:rFonts w:ascii="CMU Serif Bold" w:eastAsia="Times New Roman" w:hAnsi="CMU Serif Bold" w:cs="CMU Serif"/>
           <w:kern w:val="0"/>
           <w:sz w:val="36"/>
           <w:szCs w:val="36"/>
@@ -10677,9 +10629,7 @@
       </w:pPr>
       <w:r>
         <w:rPr>
-          <w:rFonts w:ascii="CMU Serif" w:eastAsia="Times New Roman" w:hAnsi="CMU Serif" w:cs="CMU Serif"/>
-          <w:b/>
-          <w:bCs/>
+          <w:rFonts w:ascii="CMU Serif Bold" w:eastAsia="Times New Roman" w:hAnsi="CMU Serif Bold" w:cs="CMU Serif"/>
           <w:color w:val="000000"/>
           <w:kern w:val="0"/>
           <w:sz w:val="32"/>
@@ -10846,9 +10796,7 @@
         <w:spacing w:before="400" w:after="120" w:line="240" w:lineRule="auto"/>
         <w:outlineLvl w:val="0"/>
         <w:rPr>
-          <w:rFonts w:ascii="CMU Serif" w:eastAsia="Times New Roman" w:hAnsi="CMU Serif" w:cs="CMU Serif"/>
-          <w:b/>
-          <w:bCs/>
+          <w:rFonts w:ascii="CMU Serif Bold" w:eastAsia="Times New Roman" w:hAnsi="CMU Serif Bold" w:cs="CMU Serif"/>
           <w:kern w:val="36"/>
           <w:sz w:val="48"/>
           <w:szCs w:val="48"/>
@@ -10858,9 +10806,7 @@
       </w:pPr>
       <w:r>
         <w:rPr>
-          <w:rFonts w:ascii="CMU Serif" w:eastAsia="Times New Roman" w:hAnsi="CMU Serif" w:cs="CMU Serif"/>
-          <w:b/>
-          <w:bCs/>
+          <w:rFonts w:ascii="CMU Serif Bold" w:eastAsia="Times New Roman" w:hAnsi="CMU Serif Bold" w:cs="CMU Serif"/>
           <w:color w:val="000000"/>
           <w:kern w:val="36"/>
           <w:sz w:val="36"/>

</xml_diff>

<commit_message>
fixed bug in argparser
</commit_message>
<xml_diff>
--- a/project_report.docx
+++ b/project_report.docx
@@ -113,6 +113,7 @@
           <w:rFonts w:ascii="CMU Serif" w:hAnsi="CMU Serif" w:cs="CMU Serif"/>
           <w:sz w:val="20"/>
           <w:szCs w:val="20"/>
+          <w:lang w:val="en-GB"/>
         </w:rPr>
       </w:pPr>
       <w:r>
@@ -120,26 +121,155 @@
           <w:rFonts w:ascii="CMU Serif" w:hAnsi="CMU Serif" w:cs="CMU Serif"/>
           <w:sz w:val="20"/>
           <w:szCs w:val="20"/>
-        </w:rPr>
-        <w:t>Tanner Graves, 1234567 – tanner.graves@studenti.unipd.it</w:t>
-      </w:r>
-    </w:p>
-    <w:p>
-      <w:pPr>
-        <w:spacing w:after="0"/>
+          <w:lang w:val="en-GB"/>
+        </w:rPr>
+        <w:t xml:space="preserve">Tanner Graves </w:t>
+      </w:r>
+      <w:r>
         <w:rPr>
           <w:rFonts w:ascii="CMU Serif" w:hAnsi="CMU Serif" w:cs="CMU Serif"/>
           <w:sz w:val="20"/>
           <w:szCs w:val="20"/>
-        </w:rPr>
-      </w:pPr>
+          <w:lang w:val="en-GB"/>
+        </w:rPr>
+        <w:tab/>
+      </w:r>
       <w:r>
         <w:rPr>
           <w:rFonts w:ascii="CMU Serif" w:hAnsi="CMU Serif" w:cs="CMU Serif"/>
           <w:sz w:val="20"/>
           <w:szCs w:val="20"/>
-        </w:rPr>
-        <w:t xml:space="preserve">Marco Uderzo, 2096998 – marco.uderzo@studenti.unipd.it </w:t>
+          <w:lang w:val="en-GB"/>
+        </w:rPr>
+        <w:tab/>
+      </w:r>
+      <w:r>
+        <w:rPr>
+          <w:rFonts w:ascii="CMU Serif" w:hAnsi="CMU Serif" w:cs="CMU Serif"/>
+          <w:sz w:val="20"/>
+          <w:szCs w:val="20"/>
+          <w:lang w:val="en-GB"/>
+        </w:rPr>
+        <w:tab/>
+      </w:r>
+      <w:r>
+        <w:rPr>
+          <w:rFonts w:ascii="CMU Serif" w:hAnsi="CMU Serif" w:cs="CMU Serif"/>
+          <w:sz w:val="20"/>
+          <w:szCs w:val="20"/>
+          <w:lang w:val="en-GB"/>
+        </w:rPr>
+        <w:tab/>
+      </w:r>
+      <w:r>
+        <w:rPr>
+          <w:rFonts w:ascii="CMU Serif" w:hAnsi="CMU Serif" w:cs="CMU Serif"/>
+          <w:sz w:val="20"/>
+          <w:szCs w:val="20"/>
+          <w:lang w:val="en-GB"/>
+        </w:rPr>
+        <w:t>2073559</w:t>
+      </w:r>
+      <w:r>
+        <w:rPr>
+          <w:rFonts w:ascii="CMU Serif" w:hAnsi="CMU Serif" w:cs="CMU Serif"/>
+          <w:sz w:val="20"/>
+          <w:szCs w:val="20"/>
+          <w:lang w:val="en-GB"/>
+        </w:rPr>
+        <w:t xml:space="preserve"> </w:t>
+      </w:r>
+      <w:r>
+        <w:rPr>
+          <w:rFonts w:ascii="CMU Serif" w:hAnsi="CMU Serif" w:cs="CMU Serif"/>
+          <w:sz w:val="20"/>
+          <w:szCs w:val="20"/>
+          <w:lang w:val="en-GB"/>
+        </w:rPr>
+        <w:tab/>
+      </w:r>
+      <w:r>
+        <w:rPr>
+          <w:rFonts w:ascii="CMU Serif" w:hAnsi="CMU Serif" w:cs="CMU Serif"/>
+          <w:sz w:val="20"/>
+          <w:szCs w:val="20"/>
+          <w:lang w:val="en-GB"/>
+        </w:rPr>
+        <w:t>tanner.graves@studenti.unipd.it</w:t>
+      </w:r>
+    </w:p>
+    <w:p>
+      <w:pPr>
+        <w:spacing w:after="0"/>
+        <w:rPr>
+          <w:rFonts w:ascii="CMU Serif" w:hAnsi="CMU Serif" w:cs="CMU Serif"/>
+          <w:sz w:val="20"/>
+          <w:szCs w:val="20"/>
+        </w:rPr>
+      </w:pPr>
+      <w:r>
+        <w:rPr>
+          <w:rFonts w:ascii="CMU Serif" w:hAnsi="CMU Serif" w:cs="CMU Serif"/>
+          <w:sz w:val="20"/>
+          <w:szCs w:val="20"/>
+        </w:rPr>
+        <w:t xml:space="preserve">Marco Uderzo </w:t>
+      </w:r>
+      <w:r>
+        <w:rPr>
+          <w:rFonts w:ascii="CMU Serif" w:hAnsi="CMU Serif" w:cs="CMU Serif"/>
+          <w:sz w:val="20"/>
+          <w:szCs w:val="20"/>
+        </w:rPr>
+        <w:tab/>
+      </w:r>
+      <w:r>
+        <w:rPr>
+          <w:rFonts w:ascii="CMU Serif" w:hAnsi="CMU Serif" w:cs="CMU Serif"/>
+          <w:sz w:val="20"/>
+          <w:szCs w:val="20"/>
+        </w:rPr>
+        <w:tab/>
+      </w:r>
+      <w:r>
+        <w:rPr>
+          <w:rFonts w:ascii="CMU Serif" w:hAnsi="CMU Serif" w:cs="CMU Serif"/>
+          <w:sz w:val="20"/>
+          <w:szCs w:val="20"/>
+        </w:rPr>
+        <w:tab/>
+      </w:r>
+      <w:r>
+        <w:rPr>
+          <w:rFonts w:ascii="CMU Serif" w:hAnsi="CMU Serif" w:cs="CMU Serif"/>
+          <w:sz w:val="20"/>
+          <w:szCs w:val="20"/>
+        </w:rPr>
+        <w:tab/>
+      </w:r>
+      <w:r>
+        <w:rPr>
+          <w:rFonts w:ascii="CMU Serif" w:hAnsi="CMU Serif" w:cs="CMU Serif"/>
+          <w:sz w:val="20"/>
+          <w:szCs w:val="20"/>
+        </w:rPr>
+        <w:t xml:space="preserve">2096998 </w:t>
+      </w:r>
+      <w:r>
+        <w:rPr>
+          <w:rFonts w:ascii="CMU Serif" w:hAnsi="CMU Serif" w:cs="CMU Serif"/>
+          <w:sz w:val="20"/>
+          <w:szCs w:val="20"/>
+        </w:rPr>
+        <w:tab/>
+      </w:r>
+      <w:r>
+        <w:rPr>
+          <w:rFonts w:ascii="CMU Serif" w:hAnsi="CMU Serif" w:cs="CMU Serif"/>
+          <w:sz w:val="20"/>
+          <w:szCs w:val="20"/>
+        </w:rPr>
+        <w:t xml:space="preserve">marco.uderzo@studenti.unipd.it </w:t>
       </w:r>
     </w:p>
     <w:p>
@@ -179,20 +309,17 @@
           <w:szCs w:val="20"/>
           <w:lang w:val="en-US"/>
         </w:rPr>
-        <w:t>, 1234567 – nour.alhousseini@studenti.unipd.it</w:t>
-      </w:r>
-    </w:p>
-    <w:p>
-      <w:pPr>
-        <w:spacing w:after="0"/>
+        <w:t xml:space="preserve"> </w:t>
+      </w:r>
+      <w:r>
         <w:rPr>
           <w:rFonts w:ascii="CMU Serif" w:hAnsi="CMU Serif" w:cs="CMU Serif"/>
           <w:sz w:val="20"/>
           <w:szCs w:val="20"/>
           <w:lang w:val="en-US"/>
         </w:rPr>
-      </w:pPr>
-      <w:proofErr w:type="spellStart"/>
+        <w:tab/>
+      </w:r>
       <w:r>
         <w:rPr>
           <w:rFonts w:ascii="CMU Serif" w:hAnsi="CMU Serif" w:cs="CMU Serif"/>
@@ -200,9 +327,8 @@
           <w:szCs w:val="20"/>
           <w:lang w:val="en-US"/>
         </w:rPr>
-        <w:t>Hazeezat</w:t>
-      </w:r>
-      <w:proofErr w:type="spellEnd"/>
+        <w:tab/>
+      </w:r>
       <w:r>
         <w:rPr>
           <w:rFonts w:ascii="CMU Serif" w:hAnsi="CMU Serif" w:cs="CMU Serif"/>
@@ -210,9 +336,8 @@
           <w:szCs w:val="20"/>
           <w:lang w:val="en-US"/>
         </w:rPr>
-        <w:t xml:space="preserve"> </w:t>
-      </w:r>
-      <w:proofErr w:type="spellStart"/>
+        <w:tab/>
+      </w:r>
       <w:r>
         <w:rPr>
           <w:rFonts w:ascii="CMU Serif" w:hAnsi="CMU Serif" w:cs="CMU Serif"/>
@@ -220,9 +345,8 @@
           <w:szCs w:val="20"/>
           <w:lang w:val="en-US"/>
         </w:rPr>
-        <w:t>Adebimpe</w:t>
-      </w:r>
-      <w:proofErr w:type="spellEnd"/>
+        <w:t>2081230</w:t>
+      </w:r>
       <w:r>
         <w:rPr>
           <w:rFonts w:ascii="CMU Serif" w:hAnsi="CMU Serif" w:cs="CMU Serif"/>
@@ -230,7 +354,7 @@
           <w:szCs w:val="20"/>
           <w:lang w:val="en-US"/>
         </w:rPr>
-        <w:t xml:space="preserve"> Adebayo 1234567 –</w:t>
+        <w:t xml:space="preserve"> </w:t>
       </w:r>
       <w:r>
         <w:rPr>
@@ -239,7 +363,121 @@
           <w:szCs w:val="20"/>
           <w:lang w:val="en-US"/>
         </w:rPr>
-        <w:t xml:space="preserve"> hazeezat.adebayo@studenti.unipd.it</w:t>
+        <w:tab/>
+      </w:r>
+      <w:r>
+        <w:rPr>
+          <w:rFonts w:ascii="CMU Serif" w:hAnsi="CMU Serif" w:cs="CMU Serif"/>
+          <w:sz w:val="20"/>
+          <w:szCs w:val="20"/>
+          <w:lang w:val="en-US"/>
+        </w:rPr>
+        <w:t>nour.alhousseini@studenti.unipd.it</w:t>
+      </w:r>
+    </w:p>
+    <w:p>
+      <w:pPr>
+        <w:spacing w:after="0"/>
+        <w:rPr>
+          <w:rFonts w:ascii="CMU Serif" w:hAnsi="CMU Serif" w:cs="CMU Serif"/>
+          <w:sz w:val="20"/>
+          <w:szCs w:val="20"/>
+          <w:lang w:val="en-US"/>
+        </w:rPr>
+      </w:pPr>
+      <w:proofErr w:type="spellStart"/>
+      <w:r>
+        <w:rPr>
+          <w:rFonts w:ascii="CMU Serif" w:hAnsi="CMU Serif" w:cs="CMU Serif"/>
+          <w:sz w:val="20"/>
+          <w:szCs w:val="20"/>
+          <w:lang w:val="en-US"/>
+        </w:rPr>
+        <w:t>Hazeezat</w:t>
+      </w:r>
+      <w:proofErr w:type="spellEnd"/>
+      <w:r>
+        <w:rPr>
+          <w:rFonts w:ascii="CMU Serif" w:hAnsi="CMU Serif" w:cs="CMU Serif"/>
+          <w:sz w:val="20"/>
+          <w:szCs w:val="20"/>
+          <w:lang w:val="en-US"/>
+        </w:rPr>
+        <w:t xml:space="preserve"> </w:t>
+      </w:r>
+      <w:proofErr w:type="spellStart"/>
+      <w:r>
+        <w:rPr>
+          <w:rFonts w:ascii="CMU Serif" w:hAnsi="CMU Serif" w:cs="CMU Serif"/>
+          <w:sz w:val="20"/>
+          <w:szCs w:val="20"/>
+          <w:lang w:val="en-US"/>
+        </w:rPr>
+        <w:t>Adebimpe</w:t>
+      </w:r>
+      <w:proofErr w:type="spellEnd"/>
+      <w:r>
+        <w:rPr>
+          <w:rFonts w:ascii="CMU Serif" w:hAnsi="CMU Serif" w:cs="CMU Serif"/>
+          <w:sz w:val="20"/>
+          <w:szCs w:val="20"/>
+          <w:lang w:val="en-US"/>
+        </w:rPr>
+        <w:t xml:space="preserve"> Adebayo </w:t>
+      </w:r>
+      <w:r>
+        <w:rPr>
+          <w:rFonts w:ascii="CMU Serif" w:hAnsi="CMU Serif" w:cs="CMU Serif"/>
+          <w:sz w:val="20"/>
+          <w:szCs w:val="20"/>
+          <w:lang w:val="en-US"/>
+        </w:rPr>
+        <w:tab/>
+      </w:r>
+      <w:r>
+        <w:rPr>
+          <w:rFonts w:ascii="CMU Serif" w:hAnsi="CMU Serif" w:cs="CMU Serif"/>
+          <w:sz w:val="20"/>
+          <w:szCs w:val="20"/>
+          <w:lang w:val="en-US"/>
+        </w:rPr>
+        <w:tab/>
+      </w:r>
+      <w:r>
+        <w:rPr>
+          <w:rFonts w:ascii="CMU Serif" w:hAnsi="CMU Serif" w:cs="CMU Serif"/>
+          <w:sz w:val="20"/>
+          <w:szCs w:val="20"/>
+          <w:lang w:val="en-US"/>
+        </w:rPr>
+        <w:t>2090254</w:t>
+      </w:r>
+      <w:r>
+        <w:rPr>
+          <w:rFonts w:ascii="CMU Serif" w:hAnsi="CMU Serif" w:cs="CMU Serif"/>
+          <w:sz w:val="20"/>
+          <w:szCs w:val="20"/>
+          <w:lang w:val="en-US"/>
+        </w:rPr>
+        <w:t xml:space="preserve"> </w:t>
+      </w:r>
+      <w:r>
+        <w:rPr>
+          <w:rFonts w:ascii="CMU Serif" w:hAnsi="CMU Serif" w:cs="CMU Serif"/>
+          <w:sz w:val="20"/>
+          <w:szCs w:val="20"/>
+          <w:lang w:val="en-US"/>
+        </w:rPr>
+        <w:tab/>
+      </w:r>
+      <w:r>
+        <w:rPr>
+          <w:rFonts w:ascii="CMU Serif" w:hAnsi="CMU Serif" w:cs="CMU Serif"/>
+          <w:sz w:val="20"/>
+          <w:szCs w:val="20"/>
+          <w:lang w:val="en-US"/>
+        </w:rPr>
+        <w:t>hazeezatadebimpe.adebayo@studenti.unipd.it</w:t>
       </w:r>
     </w:p>
     <w:p>
@@ -497,7 +735,31 @@
           <w:lang w:val="en-GB" w:eastAsia="it-IT"/>
           <w14:ligatures w14:val="none"/>
         </w:rPr>
-        <w:t xml:space="preserve"> folder and storing it into a single </w:t>
+        <w:t xml:space="preserve"> folder </w:t>
+      </w:r>
+      <w:r>
+        <w:rPr>
+          <w:rFonts w:ascii="CMU Serif" w:eastAsia="Times New Roman" w:hAnsi="CMU Serif" w:cs="CMU Serif"/>
+          <w:color w:val="000000"/>
+          <w:kern w:val="36"/>
+          <w:sz w:val="24"/>
+          <w:szCs w:val="24"/>
+          <w:lang w:val="en-GB" w:eastAsia="it-IT"/>
+          <w14:ligatures w14:val="none"/>
+        </w:rPr>
+        <w:t xml:space="preserve">(1,807 PDBs in total) </w:t>
+      </w:r>
+      <w:r>
+        <w:rPr>
+          <w:rFonts w:ascii="CMU Serif" w:eastAsia="Times New Roman" w:hAnsi="CMU Serif" w:cs="CMU Serif"/>
+          <w:color w:val="000000"/>
+          <w:kern w:val="36"/>
+          <w:sz w:val="24"/>
+          <w:szCs w:val="24"/>
+          <w:lang w:val="en-GB" w:eastAsia="it-IT"/>
+          <w14:ligatures w14:val="none"/>
+        </w:rPr>
+        <w:t xml:space="preserve">and storing it into a single </w:t>
       </w:r>
       <w:proofErr w:type="spellStart"/>
       <w:r>
@@ -588,22 +850,8 @@
           <w:lang w:val="en-GB" w:eastAsia="it-IT"/>
           <w14:ligatures w14:val="none"/>
         </w:rPr>
-        <w:t xml:space="preserve"> file consists in a </w:t>
-      </w:r>
-      <w:proofErr w:type="spellStart"/>
-      <w:r>
-        <w:rPr>
-          <w:rFonts w:ascii="CMU Typewriter Text" w:eastAsia="Times New Roman" w:hAnsi="CMU Typewriter Text" w:cs="CMU Typewriter Text"/>
-          <w:color w:val="000000"/>
-          <w:kern w:val="36"/>
-          <w:sz w:val="24"/>
-          <w:szCs w:val="24"/>
-          <w:lang w:val="en-GB" w:eastAsia="it-IT"/>
-          <w14:ligatures w14:val="none"/>
-        </w:rPr>
-        <w:t>DataFrame</w:t>
-      </w:r>
-      <w:proofErr w:type="spellEnd"/>
+        <w:t xml:space="preserve"> file consists in </w:t>
+      </w:r>
       <w:r>
         <w:rPr>
           <w:rFonts w:ascii="CMU Serif" w:eastAsia="Times New Roman" w:hAnsi="CMU Serif" w:cs="CMU Serif"/>
@@ -614,12 +862,24 @@
           <w:lang w:val="en-GB" w:eastAsia="it-IT"/>
           <w14:ligatures w14:val="none"/>
         </w:rPr>
+        <w:t>a tab-separated file</w:t>
+      </w:r>
+      <w:r>
+        <w:rPr>
+          <w:rFonts w:ascii="CMU Serif" w:eastAsia="Times New Roman" w:hAnsi="CMU Serif" w:cs="CMU Serif"/>
+          <w:color w:val="000000"/>
+          <w:kern w:val="36"/>
+          <w:sz w:val="24"/>
+          <w:szCs w:val="24"/>
+          <w:lang w:val="en-GB" w:eastAsia="it-IT"/>
+          <w14:ligatures w14:val="none"/>
+        </w:rPr>
         <w:t xml:space="preserve"> available for each protein, in which each row represents a contact in the protein and each column represents a feature about that contact. The last column is the target label, specifying the interaction type.</w:t>
       </w:r>
     </w:p>
     <w:p>
       <w:pPr>
-        <w:spacing w:before="240" w:after="240" w:line="240" w:lineRule="auto"/>
+        <w:spacing w:after="240" w:line="240" w:lineRule="auto"/>
         <w:outlineLvl w:val="0"/>
         <w:rPr>
           <w:rFonts w:ascii="CMU Serif" w:eastAsia="Times New Roman" w:hAnsi="CMU Serif" w:cs="CMU Serif"/>
@@ -4427,6 +4687,7 @@
                 <w:lang w:eastAsia="it-IT"/>
                 <w14:ligatures w14:val="none"/>
               </w:rPr>
+              <w:lastRenderedPageBreak/>
               <w:t>21</w:t>
             </w:r>
           </w:p>
@@ -4588,7 +4849,6 @@
                 <w:lang w:eastAsia="it-IT"/>
                 <w14:ligatures w14:val="none"/>
               </w:rPr>
-              <w:lastRenderedPageBreak/>
               <w:t>22</w:t>
             </w:r>
           </w:p>
@@ -7942,20 +8202,8 @@
           <w:lang w:val="en-GB" w:eastAsia="it-IT"/>
           <w14:ligatures w14:val="none"/>
         </w:rPr>
-        <w:t xml:space="preserve">The biggest criticality in the dataset is the heavy imbalance that is evident by looking at the number of contacts by interaction type. Notably, Hydrogen Bonds (HBOND) and Van </w:t>
-      </w:r>
-      <w:r>
-        <w:rPr>
-          <w:rFonts w:ascii="CMU Serif" w:eastAsia="Times New Roman" w:hAnsi="CMU Serif" w:cs="CMU Serif"/>
-          <w:color w:val="000000"/>
-          <w:kern w:val="0"/>
-          <w:sz w:val="24"/>
-          <w:szCs w:val="24"/>
-          <w:lang w:val="en-GB" w:eastAsia="it-IT"/>
-          <w14:ligatures w14:val="none"/>
-        </w:rPr>
         <w:lastRenderedPageBreak/>
-        <w:t>der Waals contacts (VDW) are the most numerous, which makes them overrepresented in the training set. The remaining contact types, instead, are underrepresented. Training a model with such unbalanced datasets is sure to yield poor performance, especially when evaluating the model on new unseen data.</w:t>
+        <w:t>The biggest criticality in the dataset is the heavy imbalance that is evident by looking at the number of contacts by interaction type. Notably, Hydrogen Bonds (HBOND) and Van der Waals contacts (VDW) are the most numerous, which makes them overrepresented in the training set. The remaining contact types, instead, are underrepresented. Training a model with such unbalanced datasets is sure to yield poor performance, especially when evaluating the model on new unseen data.</w:t>
       </w:r>
     </w:p>
     <w:p>
@@ -8609,7 +8857,6 @@
           <w:lang w:val="en-GB" w:eastAsia="it-IT"/>
           <w14:ligatures w14:val="none"/>
         </w:rPr>
-        <w:lastRenderedPageBreak/>
         <w:t>3.2. Model Details and Hyperparameters </w:t>
       </w:r>
     </w:p>
@@ -10662,20 +10909,8 @@
           <w:lang w:val="en-GB" w:eastAsia="it-IT"/>
           <w14:ligatures w14:val="none"/>
         </w:rPr>
-        <w:t xml:space="preserve">Implementing dataset balancing greatly improved model recall on minority classes. This would indicate that the model is effectively learning information about the classes. However, these classes still suffer from poor precision with resampling likely attributed to </w:t>
-      </w:r>
-      <w:r>
-        <w:rPr>
-          <w:rFonts w:ascii="CMU Serif" w:eastAsia="Times New Roman" w:hAnsi="CMU Serif" w:cs="CMU Serif"/>
-          <w:color w:val="000000"/>
-          <w:kern w:val="0"/>
-          <w:sz w:val="24"/>
-          <w:szCs w:val="24"/>
-          <w:lang w:val="en-GB" w:eastAsia="it-IT"/>
-          <w14:ligatures w14:val="none"/>
-        </w:rPr>
         <w:lastRenderedPageBreak/>
-        <w:t>the relatively extremely low unique examples not allowing for a good representation of the class to be learned.</w:t>
+        <w:t>Implementing dataset balancing greatly improved model recall on minority classes. This would indicate that the model is effectively learning information about the classes. However, these classes still suffer from poor precision with resampling likely attributed to the relatively extremely low unique examples not allowing for a good representation of the class to be learned.</w:t>
       </w:r>
     </w:p>
     <w:p>

</xml_diff>